<commit_message>
Update docs, minor refacroting
</commit_message>
<xml_diff>
--- a/docs/Проект системы.docx
+++ b/docs/Проект системы.docx
@@ -2171,16 +2171,7 @@
           <w:szCs w:val="28"/>
           <w:rtl w:val="0"/>
         </w:rPr>
-        <w:t xml:space="preserve">Catia –</w:t>
-      </w:r>
-      <w:r>
-        <w:rPr>
-          <w:rFonts w:ascii="Times New Roman" w:cs="Times New Roman" w:eastAsia="Times New Roman" w:hAnsi="Times New Roman"/>
-          <w:sz w:val="28"/>
-          <w:szCs w:val="28"/>
-          <w:rtl w:val="0"/>
-        </w:rPr>
-        <w:t xml:space="preserve"> это программное обеспечение для моделирования автомобильных САПР в основном используется для 3D-моделирования поверхностей и твердых тел, проектирования жидкостных и электронных систем, проектирования бытовой электроники, машиностроения, проектирования конструкций и 3D-моделирования для 3D-печати.[4]</w:t>
+        <w:t xml:space="preserve">Catia – это программное обеспечение для моделирования автомобильных САПР в основном используется для 3D-моделирования поверхностей и твердых тел, проектирования жидкостных и электронных систем, проектирования бытовой электроники, машиностроения, проектирования конструкций и 3D-моделирования для 3D-печати.[4]</w:t>
       </w:r>
     </w:p>
     <w:p>
@@ -2220,12 +2211,12 @@
           <wp:inline distB="114300" distT="114300" distL="114300" distR="114300">
             <wp:extent cx="5943600" cy="3340100"/>
             <wp:effectExtent b="0" l="0" r="0" t="0"/>
-            <wp:docPr id="3" name="image4.png"/>
+            <wp:docPr id="1" name="image2.png"/>
             <a:graphic>
               <a:graphicData uri="http://schemas.openxmlformats.org/drawingml/2006/picture">
                 <pic:pic>
                   <pic:nvPicPr>
-                    <pic:cNvPr id="0" name="image4.png"/>
+                    <pic:cNvPr id="0" name="image2.png"/>
                     <pic:cNvPicPr preferRelativeResize="0"/>
                   </pic:nvPicPr>
                   <pic:blipFill>
@@ -2333,16 +2324,7 @@
           <w:szCs w:val="28"/>
           <w:rtl w:val="0"/>
         </w:rPr>
-        <w:t xml:space="preserve">Поршень </w:t>
-      </w:r>
-      <w:r>
-        <w:rPr>
-          <w:rFonts w:ascii="Times New Roman" w:cs="Times New Roman" w:eastAsia="Times New Roman" w:hAnsi="Times New Roman"/>
-          <w:sz w:val="28"/>
-          <w:szCs w:val="28"/>
-          <w:rtl w:val="0"/>
-        </w:rPr>
-        <w:t xml:space="preserve">— подвижная деталь поршневых машин (паровых машин, насосов, компрессоров и поршневых двигателей внутреннего сгорания), перекрывающая поперечное сечение ее цилиндра и перемещающаяся вдоль его оси. В двигателях, силовых цилиндрах и прессах поршень передаёт давление рабочего тела (газа или жидкости) движущимся частям; в некоторых типах двигателей поршень выполняет также и газораспределительные функции. В насосах и компрессорах приводимый в возвратно-поступательное движение поршень производит засасывание, сжатие и подачу жидкости или газа.[5]</w:t>
+        <w:t xml:space="preserve">Поршень — подвижная деталь поршневых машин (паровых машин, насосов, компрессоров и поршневых двигателей внутреннего сгорания), перекрывающая поперечное сечение ее цилиндра и перемещающаяся вдоль его оси. В двигателях, силовых цилиндрах и прессах поршень передаёт давление рабочего тела (газа или жидкости) движущимся частям; в некоторых типах двигателей поршень выполняет также и газораспределительные функции. В насосах и компрессорах приводимый в возвратно-поступательное движение поршень производит засасывание, сжатие и подачу жидкости или газа.[5]</w:t>
       </w:r>
     </w:p>
     <w:p>
@@ -2371,7 +2353,7 @@
         <w:widowControl w:val="0"/>
         <w:spacing w:after="0" w:line="360" w:lineRule="auto"/>
         <w:ind w:right="114"/>
-        <w:jc w:val="both"/>
+        <w:jc w:val="center"/>
         <w:rPr>
           <w:rFonts w:ascii="Times New Roman" w:cs="Times New Roman" w:eastAsia="Times New Roman" w:hAnsi="Times New Roman"/>
           <w:sz w:val="28"/>
@@ -2386,14 +2368,14 @@
         </w:rPr>
         <w:drawing>
           <wp:inline distB="114300" distT="114300" distL="114300" distR="114300">
-            <wp:extent cx="5943600" cy="4076700"/>
+            <wp:extent cx="3790950" cy="3038475"/>
             <wp:effectExtent b="0" l="0" r="0" t="0"/>
-            <wp:docPr id="4" name="image2.png"/>
+            <wp:docPr id="2" name="image1.png"/>
             <a:graphic>
               <a:graphicData uri="http://schemas.openxmlformats.org/drawingml/2006/picture">
                 <pic:pic>
                   <pic:nvPicPr>
-                    <pic:cNvPr id="0" name="image2.png"/>
+                    <pic:cNvPr id="0" name="image1.png"/>
                     <pic:cNvPicPr preferRelativeResize="0"/>
                   </pic:nvPicPr>
                   <pic:blipFill>
@@ -2406,7 +2388,7 @@
                   <pic:spPr>
                     <a:xfrm>
                       <a:off x="0" y="0"/>
-                      <a:ext cx="5943600" cy="4076700"/>
+                      <a:ext cx="3790950" cy="3038475"/>
                     </a:xfrm>
                     <a:prstGeom prst="rect"/>
                     <a:ln/>
@@ -2486,7 +2468,7 @@
           <w:szCs w:val="28"/>
           <w:rtl w:val="0"/>
         </w:rPr>
-        <w:t xml:space="preserve">высота поршня H (36 — 60 мм);</w:t>
+        <w:t xml:space="preserve">высота поршня H (50 — 65 мм);</w:t>
       </w:r>
       <w:r>
         <w:rPr>
@@ -2544,100 +2526,7 @@
           <w:szCs w:val="28"/>
           <w:rtl w:val="0"/>
         </w:rPr>
-        <w:t xml:space="preserve">высота головки поршня рассчитывается из формулы </w:t>
-      </w:r>
-      <m:oMath>
-        <m:r>
-          <w:rPr>
-            <w:rFonts w:ascii="Times New Roman" w:cs="Times New Roman" w:eastAsia="Times New Roman" w:hAnsi="Times New Roman"/>
-            <w:sz w:val="28"/>
-            <w:szCs w:val="28"/>
-          </w:rPr>
-          <m:t xml:space="preserve">(от </m:t>
-        </m:r>
-        <m:f>
-          <m:fPr>
-            <m:ctrlPr>
-              <w:rPr>
-                <w:rFonts w:ascii="Times New Roman" w:cs="Times New Roman" w:eastAsia="Times New Roman" w:hAnsi="Times New Roman"/>
-                <w:sz w:val="28"/>
-                <w:szCs w:val="28"/>
-              </w:rPr>
-            </m:ctrlPr>
-          </m:fPr>
-          <m:num>
-            <m:r>
-              <w:rPr>
-                <w:rFonts w:ascii="Times New Roman" w:cs="Times New Roman" w:eastAsia="Times New Roman" w:hAnsi="Times New Roman"/>
-                <w:sz w:val="28"/>
-                <w:szCs w:val="28"/>
-              </w:rPr>
-              <m:t xml:space="preserve">1</m:t>
-            </m:r>
-          </m:num>
-          <m:den>
-            <m:r>
-              <w:rPr>
-                <w:rFonts w:ascii="Times New Roman" w:cs="Times New Roman" w:eastAsia="Times New Roman" w:hAnsi="Times New Roman"/>
-                <w:sz w:val="28"/>
-                <w:szCs w:val="28"/>
-              </w:rPr>
-              <m:t xml:space="preserve">3</m:t>
-            </m:r>
-          </m:den>
-        </m:f>
-        <m:r>
-          <w:rPr>
-            <w:rFonts w:ascii="Times New Roman" w:cs="Times New Roman" w:eastAsia="Times New Roman" w:hAnsi="Times New Roman"/>
-            <w:sz w:val="28"/>
-            <w:szCs w:val="28"/>
-          </w:rPr>
-          <m:t xml:space="preserve"> до </m:t>
-        </m:r>
-        <m:f>
-          <m:fPr>
-            <m:ctrlPr>
-              <w:rPr>
-                <w:rFonts w:ascii="Times New Roman" w:cs="Times New Roman" w:eastAsia="Times New Roman" w:hAnsi="Times New Roman"/>
-                <w:sz w:val="28"/>
-                <w:szCs w:val="28"/>
-              </w:rPr>
-            </m:ctrlPr>
-          </m:fPr>
-          <m:num>
-            <m:r>
-              <w:rPr>
-                <w:rFonts w:ascii="Times New Roman" w:cs="Times New Roman" w:eastAsia="Times New Roman" w:hAnsi="Times New Roman"/>
-                <w:sz w:val="28"/>
-                <w:szCs w:val="28"/>
-              </w:rPr>
-              <m:t xml:space="preserve">1</m:t>
-            </m:r>
-          </m:num>
-          <m:den>
-            <m:r>
-              <w:rPr>
-                <w:rFonts w:ascii="Times New Roman" w:cs="Times New Roman" w:eastAsia="Times New Roman" w:hAnsi="Times New Roman"/>
-                <w:sz w:val="28"/>
-                <w:szCs w:val="28"/>
-              </w:rPr>
-              <m:t xml:space="preserve">2</m:t>
-            </m:r>
-          </m:den>
-        </m:f>
-        <m:r>
-          <w:rPr>
-            <w:rFonts w:ascii="Times New Roman" w:cs="Times New Roman" w:eastAsia="Times New Roman" w:hAnsi="Times New Roman"/>
-            <w:sz w:val="28"/>
-            <w:szCs w:val="28"/>
-          </w:rPr>
-          <m:t xml:space="preserve">H)</m:t>
-        </m:r>
-      </m:oMath>
-      <w:r>
-        <w:rPr>
-          <w:rtl w:val="0"/>
-        </w:rPr>
+        <w:t xml:space="preserve">высота головки поршня рассчитывается из формулы (от 0.25 до 0.32H)</w:t>
       </w:r>
     </w:p>
     <w:p>
@@ -2690,7 +2579,7 @@
           <w:szCs w:val="28"/>
           <w:rtl w:val="0"/>
         </w:rPr>
-        <w:t xml:space="preserve">диаметр отверстия для поршневого пальца D (от 0,16 до 0,22 W)</w:t>
+        <w:t xml:space="preserve">диаметр отверстия для поршневого пальца D (от 0.16 до 0.22 W)</w:t>
       </w:r>
       <w:r>
         <w:rPr>
@@ -2740,9 +2629,6 @@
         <w:spacing w:after="0" w:before="160" w:line="360" w:lineRule="auto"/>
         <w:ind w:left="100" w:firstLine="850"/>
         <w:rPr>
-          <w:rFonts w:ascii="Times New Roman" w:cs="Times New Roman" w:eastAsia="Times New Roman" w:hAnsi="Times New Roman"/>
-          <w:sz w:val="28"/>
-          <w:szCs w:val="28"/>
           <w:u w:val="none"/>
         </w:rPr>
       </w:pPr>
@@ -2754,6 +2640,11 @@
           <w:rtl w:val="0"/>
         </w:rPr>
         <w:t xml:space="preserve">Материал поршня (алюминий/чугун)</w:t>
+      </w:r>
+      <w:r>
+        <w:rPr>
+          <w:rtl w:val="0"/>
+        </w:rPr>
       </w:r>
     </w:p>
     <w:p>
@@ -2761,7 +2652,7 @@
         <w:pStyle w:val="Heading1"/>
         <w:rPr/>
       </w:pPr>
-      <w:bookmarkStart w:colFirst="0" w:colLast="0" w:name="_3sd7ewetkaiz" w:id="4"/>
+      <w:bookmarkStart w:colFirst="0" w:colLast="0" w:name="_2et92p0" w:id="4"/>
       <w:bookmarkEnd w:id="4"/>
       <w:r>
         <w:rPr>
@@ -2774,7 +2665,7 @@
         <w:pStyle w:val="Heading1"/>
         <w:rPr/>
       </w:pPr>
-      <w:bookmarkStart w:colFirst="0" w:colLast="0" w:name="_2et92p0" w:id="5"/>
+      <w:bookmarkStart w:colFirst="0" w:colLast="0" w:name="_tyjcwt" w:id="5"/>
       <w:bookmarkEnd w:id="5"/>
       <w:r>
         <w:rPr>
@@ -2799,7 +2690,7 @@
         <w:ind w:firstLine="709"/>
         <w:rPr/>
       </w:pPr>
-      <w:bookmarkStart w:colFirst="0" w:colLast="0" w:name="_tyjcwt" w:id="6"/>
+      <w:bookmarkStart w:colFirst="0" w:colLast="0" w:name="_3dy6vkm" w:id="6"/>
       <w:bookmarkEnd w:id="6"/>
       <w:r>
         <w:rPr>
@@ -2905,7 +2796,7 @@
         <w:pStyle w:val="Heading1"/>
         <w:rPr/>
       </w:pPr>
-      <w:bookmarkStart w:colFirst="0" w:colLast="0" w:name="_3dy6vkm" w:id="7"/>
+      <w:bookmarkStart w:colFirst="0" w:colLast="0" w:name="_1t3h5sf" w:id="7"/>
       <w:bookmarkEnd w:id="7"/>
       <w:r>
         <w:rPr>
@@ -2982,12 +2873,12 @@
           <wp:inline distB="114300" distT="114300" distL="114300" distR="114300">
             <wp:extent cx="5943600" cy="4267200"/>
             <wp:effectExtent b="0" l="0" r="0" t="0"/>
-            <wp:docPr id="2" name="image1.png"/>
+            <wp:docPr id="3" name="image3.png"/>
             <a:graphic>
               <a:graphicData uri="http://schemas.openxmlformats.org/drawingml/2006/picture">
                 <pic:pic>
                   <pic:nvPicPr>
-                    <pic:cNvPr id="0" name="image1.png"/>
+                    <pic:cNvPr id="0" name="image3.png"/>
                     <pic:cNvPicPr preferRelativeResize="0"/>
                   </pic:nvPicPr>
                   <pic:blipFill>
@@ -3028,7 +2919,7 @@
           <w:szCs w:val="28"/>
         </w:rPr>
       </w:pPr>
-      <w:bookmarkStart w:colFirst="0" w:colLast="0" w:name="_1t3h5sf" w:id="8"/>
+      <w:bookmarkStart w:colFirst="0" w:colLast="0" w:name="_4d34og8" w:id="8"/>
       <w:bookmarkEnd w:id="8"/>
       <w:r>
         <w:rPr>
@@ -3054,7 +2945,7 @@
           <w:szCs w:val="28"/>
         </w:rPr>
       </w:pPr>
-      <w:bookmarkStart w:colFirst="0" w:colLast="0" w:name="_4d34og8" w:id="9"/>
+      <w:bookmarkStart w:colFirst="0" w:colLast="0" w:name="_2s8eyo1" w:id="9"/>
       <w:bookmarkEnd w:id="9"/>
       <w:r>
         <w:rPr>
@@ -3080,7 +2971,7 @@
           <w:szCs w:val="28"/>
         </w:rPr>
       </w:pPr>
-      <w:bookmarkStart w:colFirst="0" w:colLast="0" w:name="_2s8eyo1" w:id="10"/>
+      <w:bookmarkStart w:colFirst="0" w:colLast="0" w:name="_17dp8vu" w:id="10"/>
       <w:bookmarkEnd w:id="10"/>
       <w:r>
         <w:rPr>
@@ -3106,7 +2997,7 @@
           <w:szCs w:val="28"/>
         </w:rPr>
       </w:pPr>
-      <w:bookmarkStart w:colFirst="0" w:colLast="0" w:name="_17dp8vu" w:id="11"/>
+      <w:bookmarkStart w:colFirst="0" w:colLast="0" w:name="_3rdcrjn" w:id="11"/>
       <w:bookmarkEnd w:id="11"/>
       <w:r>
         <w:rPr>
@@ -3132,7 +3023,7 @@
           <w:szCs w:val="28"/>
         </w:rPr>
       </w:pPr>
-      <w:bookmarkStart w:colFirst="0" w:colLast="0" w:name="_3rdcrjn" w:id="12"/>
+      <w:bookmarkStart w:colFirst="0" w:colLast="0" w:name="_26in1rg" w:id="12"/>
       <w:bookmarkEnd w:id="12"/>
       <w:r>
         <w:rPr>
@@ -3158,7 +3049,7 @@
           <w:szCs w:val="28"/>
         </w:rPr>
       </w:pPr>
-      <w:bookmarkStart w:colFirst="0" w:colLast="0" w:name="_26in1rg" w:id="13"/>
+      <w:bookmarkStart w:colFirst="0" w:colLast="0" w:name="_lnxbz9" w:id="13"/>
       <w:bookmarkEnd w:id="13"/>
       <w:r>
         <w:rPr>
@@ -3191,7 +3082,7 @@
         <w:pStyle w:val="Heading1"/>
         <w:rPr/>
       </w:pPr>
-      <w:bookmarkStart w:colFirst="0" w:colLast="0" w:name="_lnxbz9" w:id="14"/>
+      <w:bookmarkStart w:colFirst="0" w:colLast="0" w:name="_35nkun2" w:id="14"/>
       <w:bookmarkEnd w:id="14"/>
       <w:r>
         <w:rPr>
@@ -3249,25 +3140,7 @@
           <w:szCs w:val="28"/>
           <w:rtl w:val="0"/>
         </w:rPr>
-        <w:t xml:space="preserve">На </w:t>
-      </w:r>
-      <w:r>
-        <w:rPr>
-          <w:rFonts w:ascii="Times New Roman" w:cs="Times New Roman" w:eastAsia="Times New Roman" w:hAnsi="Times New Roman"/>
-          <w:sz w:val="28"/>
-          <w:szCs w:val="28"/>
-          <w:rtl w:val="0"/>
-        </w:rPr>
-        <w:t xml:space="preserve">рисунке 3.2 </w:t>
-      </w:r>
-      <w:r>
-        <w:rPr>
-          <w:rFonts w:ascii="Times New Roman" w:cs="Times New Roman" w:eastAsia="Times New Roman" w:hAnsi="Times New Roman"/>
-          <w:sz w:val="28"/>
-          <w:szCs w:val="28"/>
-          <w:rtl w:val="0"/>
-        </w:rPr>
-        <w:t xml:space="preserve">представлен макет пользовательского интерфейса.</w:t>
+        <w:t xml:space="preserve">На рисунке 3.2 представлен макет пользовательского интерфейса.</w:t>
       </w:r>
     </w:p>
     <w:p>
@@ -3291,12 +3164,12 @@
           <wp:inline distB="114300" distT="114300" distL="114300" distR="114300">
             <wp:extent cx="5943600" cy="2781300"/>
             <wp:effectExtent b="0" l="0" r="0" t="0"/>
-            <wp:docPr id="1" name="image3.png"/>
+            <wp:docPr id="4" name="image4.png"/>
             <a:graphic>
               <a:graphicData uri="http://schemas.openxmlformats.org/drawingml/2006/picture">
                 <pic:pic>
                   <pic:nvPicPr>
-                    <pic:cNvPr id="0" name="image3.png"/>
+                    <pic:cNvPr id="0" name="image4.png"/>
                     <pic:cNvPicPr preferRelativeResize="0"/>
                   </pic:nvPicPr>
                   <pic:blipFill>
@@ -3372,7 +3245,7 @@
         <w:pStyle w:val="Heading1"/>
         <w:rPr/>
       </w:pPr>
-      <w:bookmarkStart w:colFirst="0" w:colLast="0" w:name="_35nkun2" w:id="15"/>
+      <w:bookmarkStart w:colFirst="0" w:colLast="0" w:name="_1ksv4uv" w:id="15"/>
       <w:bookmarkEnd w:id="15"/>
       <w:r>
         <w:rPr>
@@ -3525,6 +3398,58 @@
 </file>
 
 <file path=word/footer1.xml><?xml version="1.0" encoding="utf-8"?>
+<w:ftr xmlns:mc="http://schemas.openxmlformats.org/markup-compatibility/2006" xmlns:o="urn:schemas-microsoft-com:office:office" xmlns:r="http://schemas.openxmlformats.org/officeDocument/2006/relationships" xmlns:m="http://schemas.openxmlformats.org/officeDocument/2006/math" xmlns:v="urn:schemas-microsoft-com:vml" xmlns:wp="http://schemas.openxmlformats.org/drawingml/2006/wordprocessingDrawing" xmlns:w10="urn:schemas-microsoft-com:office:word" xmlns:w="http://schemas.openxmlformats.org/wordprocessingml/2006/main" xmlns:wne="http://schemas.microsoft.com/office/word/2006/wordml" xmlns:sl="http://schemas.openxmlformats.org/schemaLibrary/2006/main" xmlns:a="http://schemas.openxmlformats.org/drawingml/2006/main" xmlns:pic="http://schemas.openxmlformats.org/drawingml/2006/picture" xmlns:c="http://schemas.openxmlformats.org/drawingml/2006/chart" xmlns:lc="http://schemas.openxmlformats.org/drawingml/2006/lockedCanvas" xmlns:dgm="http://schemas.openxmlformats.org/drawingml/2006/diagram" xmlns:wps="http://schemas.microsoft.com/office/word/2010/wordprocessingShape" xmlns:wpg="http://schemas.microsoft.com/office/word/2010/wordprocessingGroup" xmlns:w14="http://schemas.microsoft.com/office/word/2010/wordml" xmlns:w15="http://schemas.microsoft.com/office/word/2012/wordml">
+  <w:p>
+    <w:pPr>
+      <w:pBdr>
+        <w:top w:space="0" w:sz="0" w:val="nil"/>
+        <w:left w:space="0" w:sz="0" w:val="nil"/>
+        <w:bottom w:space="0" w:sz="0" w:val="nil"/>
+        <w:right w:space="0" w:sz="0" w:val="nil"/>
+        <w:between w:space="0" w:sz="0" w:val="nil"/>
+      </w:pBdr>
+      <w:tabs>
+        <w:tab w:val="center" w:leader="none" w:pos="4513"/>
+        <w:tab w:val="right" w:leader="none" w:pos="9026"/>
+      </w:tabs>
+      <w:spacing w:after="0" w:line="240" w:lineRule="auto"/>
+      <w:jc w:val="center"/>
+      <w:rPr>
+        <w:rFonts w:ascii="Times New Roman" w:cs="Times New Roman" w:eastAsia="Times New Roman" w:hAnsi="Times New Roman"/>
+        <w:color w:val="000000"/>
+        <w:sz w:val="28"/>
+        <w:szCs w:val="28"/>
+      </w:rPr>
+    </w:pPr>
+    <w:r>
+      <w:rPr>
+        <w:rFonts w:ascii="Times New Roman" w:cs="Times New Roman" w:eastAsia="Times New Roman" w:hAnsi="Times New Roman"/>
+        <w:color w:val="000000"/>
+        <w:sz w:val="28"/>
+        <w:szCs w:val="28"/>
+        <w:rtl w:val="0"/>
+      </w:rPr>
+      <w:t xml:space="preserve">Томск, 202</w:t>
+    </w:r>
+    <w:r>
+      <w:rPr>
+        <w:rFonts w:ascii="Times New Roman" w:cs="Times New Roman" w:eastAsia="Times New Roman" w:hAnsi="Times New Roman"/>
+        <w:sz w:val="28"/>
+        <w:szCs w:val="28"/>
+        <w:rtl w:val="0"/>
+      </w:rPr>
+      <w:t xml:space="preserve">3</w:t>
+    </w:r>
+    <w:r>
+      <w:rPr>
+        <w:rtl w:val="0"/>
+      </w:rPr>
+    </w:r>
+  </w:p>
+</w:ftr>
+</file>
+
+<file path=word/footer2.xml><?xml version="1.0" encoding="utf-8"?>
 <w:ftr xmlns:mc="http://schemas.openxmlformats.org/markup-compatibility/2006" xmlns:o="urn:schemas-microsoft-com:office:office" xmlns:r="http://schemas.openxmlformats.org/officeDocument/2006/relationships" xmlns:m="http://schemas.openxmlformats.org/officeDocument/2006/math" xmlns:v="urn:schemas-microsoft-com:vml" xmlns:wp="http://schemas.openxmlformats.org/drawingml/2006/wordprocessingDrawing" xmlns:w10="urn:schemas-microsoft-com:office:word" xmlns:w="http://schemas.openxmlformats.org/wordprocessingml/2006/main" xmlns:wne="http://schemas.microsoft.com/office/word/2006/wordml" xmlns:sl="http://schemas.openxmlformats.org/schemaLibrary/2006/main" xmlns:a="http://schemas.openxmlformats.org/drawingml/2006/main" xmlns:pic="http://schemas.openxmlformats.org/drawingml/2006/picture" xmlns:c="http://schemas.openxmlformats.org/drawingml/2006/chart" xmlns:lc="http://schemas.openxmlformats.org/drawingml/2006/lockedCanvas" xmlns:dgm="http://schemas.openxmlformats.org/drawingml/2006/diagram" xmlns:wps="http://schemas.microsoft.com/office/word/2010/wordprocessingShape" xmlns:wpg="http://schemas.microsoft.com/office/word/2010/wordprocessingGroup" xmlns:w14="http://schemas.microsoft.com/office/word/2010/wordml" xmlns:w15="http://schemas.microsoft.com/office/word/2012/wordml">
   <w:p>
     <w:pPr>
@@ -3578,58 +3503,6 @@
       <w:instrText xml:space="preserve">PAGE</w:instrText>
       <w:fldChar w:fldCharType="separate"/>
       <w:fldChar w:fldCharType="end"/>
-    </w:r>
-    <w:r>
-      <w:rPr>
-        <w:rtl w:val="0"/>
-      </w:rPr>
-    </w:r>
-  </w:p>
-</w:ftr>
-</file>
-
-<file path=word/footer2.xml><?xml version="1.0" encoding="utf-8"?>
-<w:ftr xmlns:mc="http://schemas.openxmlformats.org/markup-compatibility/2006" xmlns:o="urn:schemas-microsoft-com:office:office" xmlns:r="http://schemas.openxmlformats.org/officeDocument/2006/relationships" xmlns:m="http://schemas.openxmlformats.org/officeDocument/2006/math" xmlns:v="urn:schemas-microsoft-com:vml" xmlns:wp="http://schemas.openxmlformats.org/drawingml/2006/wordprocessingDrawing" xmlns:w10="urn:schemas-microsoft-com:office:word" xmlns:w="http://schemas.openxmlformats.org/wordprocessingml/2006/main" xmlns:wne="http://schemas.microsoft.com/office/word/2006/wordml" xmlns:sl="http://schemas.openxmlformats.org/schemaLibrary/2006/main" xmlns:a="http://schemas.openxmlformats.org/drawingml/2006/main" xmlns:pic="http://schemas.openxmlformats.org/drawingml/2006/picture" xmlns:c="http://schemas.openxmlformats.org/drawingml/2006/chart" xmlns:lc="http://schemas.openxmlformats.org/drawingml/2006/lockedCanvas" xmlns:dgm="http://schemas.openxmlformats.org/drawingml/2006/diagram" xmlns:wps="http://schemas.microsoft.com/office/word/2010/wordprocessingShape" xmlns:wpg="http://schemas.microsoft.com/office/word/2010/wordprocessingGroup" xmlns:w14="http://schemas.microsoft.com/office/word/2010/wordml" xmlns:w15="http://schemas.microsoft.com/office/word/2012/wordml">
-  <w:p>
-    <w:pPr>
-      <w:pBdr>
-        <w:top w:space="0" w:sz="0" w:val="nil"/>
-        <w:left w:space="0" w:sz="0" w:val="nil"/>
-        <w:bottom w:space="0" w:sz="0" w:val="nil"/>
-        <w:right w:space="0" w:sz="0" w:val="nil"/>
-        <w:between w:space="0" w:sz="0" w:val="nil"/>
-      </w:pBdr>
-      <w:tabs>
-        <w:tab w:val="center" w:leader="none" w:pos="4513"/>
-        <w:tab w:val="right" w:leader="none" w:pos="9026"/>
-      </w:tabs>
-      <w:spacing w:after="0" w:line="240" w:lineRule="auto"/>
-      <w:jc w:val="center"/>
-      <w:rPr>
-        <w:rFonts w:ascii="Times New Roman" w:cs="Times New Roman" w:eastAsia="Times New Roman" w:hAnsi="Times New Roman"/>
-        <w:color w:val="000000"/>
-        <w:sz w:val="28"/>
-        <w:szCs w:val="28"/>
-      </w:rPr>
-    </w:pPr>
-    <w:r>
-      <w:rPr>
-        <w:rFonts w:ascii="Times New Roman" w:cs="Times New Roman" w:eastAsia="Times New Roman" w:hAnsi="Times New Roman"/>
-        <w:color w:val="000000"/>
-        <w:sz w:val="28"/>
-        <w:szCs w:val="28"/>
-        <w:rtl w:val="0"/>
-      </w:rPr>
-      <w:t xml:space="preserve">Томск, 202</w:t>
-    </w:r>
-    <w:r>
-      <w:rPr>
-        <w:rFonts w:ascii="Times New Roman" w:cs="Times New Roman" w:eastAsia="Times New Roman" w:hAnsi="Times New Roman"/>
-        <w:sz w:val="28"/>
-        <w:szCs w:val="28"/>
-        <w:rtl w:val="0"/>
-      </w:rPr>
-      <w:t xml:space="preserve">3</w:t>
     </w:r>
     <w:r>
       <w:rPr>

</xml_diff>